<commit_message>
Wrote 2nd draft for (2.4 Operating Environment)
</commit_message>
<xml_diff>
--- a/SRS_document/Drafts/2._Overall_Description/2.4_Operating_Environment.docx
+++ b/SRS_document/Drafts/2._Overall_Description/2.4_Operating_Environment.docx
@@ -492,6 +492,125 @@
           <w:szCs w:val="24"/>
         </w:rPr>
         <w:t>No hosting plan yet for future backend</w:t>
+      </w:r>
+    </w:p>
+    <w:p/>
+    <w:p>
+      <w:pPr>
+        <w:numPr>
+          <w:ilvl w:val="0"/>
+          <w:numId w:val="20"/>
+        </w:numPr>
+        <w:spacing w:before="100" w:beforeAutospacing="1" w:after="100" w:afterAutospacing="1" w:line="240" w:lineRule="auto"/>
+        <w:ind w:left="0" w:firstLine="0"/>
+        <w:outlineLvl w:val="1"/>
+        <w:rPr>
+          <w:rFonts w:ascii="Times New Roman" w:eastAsia="Times New Roman" w:hAnsi="Times New Roman" w:cs="Times New Roman"/>
+          <w:b/>
+          <w:bCs/>
+          <w:sz w:val="36"/>
+          <w:szCs w:val="36"/>
+        </w:rPr>
+      </w:pPr>
+      <w:r>
+        <w:rPr>
+          <w:rFonts w:ascii="Times New Roman" w:eastAsia="Times New Roman" w:hAnsi="Times New Roman" w:cs="Times New Roman"/>
+          <w:b/>
+          <w:bCs/>
+          <w:sz w:val="36"/>
+          <w:szCs w:val="36"/>
+        </w:rPr>
+        <w:t>Draft 2: Paragraph Format</w:t>
+      </w:r>
+    </w:p>
+    <w:p>
+      <w:pPr>
+        <w:spacing w:beforeAutospacing="1" w:after="100" w:afterAutospacing="1" w:line="240" w:lineRule="auto"/>
+        <w:rPr>
+          <w:rFonts w:ascii="Times New Roman" w:eastAsia="Times New Roman" w:hAnsi="Times New Roman" w:cs="Times New Roman"/>
+          <w:sz w:val="24"/>
+          <w:szCs w:val="24"/>
+        </w:rPr>
+      </w:pPr>
+      <w:r>
+        <w:rPr>
+          <w:rFonts w:ascii="Times New Roman" w:eastAsia="Times New Roman" w:hAnsi="Times New Roman" w:cs="Times New Roman"/>
+          <w:b/>
+          <w:bCs/>
+          <w:sz w:val="24"/>
+          <w:szCs w:val="24"/>
+        </w:rPr>
+        <w:t>2.4 Operating Environment</w:t>
+      </w:r>
+    </w:p>
+    <w:p>
+      <w:pPr>
+        <w:spacing w:before="100" w:beforeAutospacing="1" w:after="100" w:afterAutospacing="1" w:line="240" w:lineRule="auto"/>
+        <w:rPr>
+          <w:rFonts w:ascii="Times New Roman" w:eastAsia="Times New Roman" w:hAnsi="Times New Roman" w:cs="Times New Roman"/>
+          <w:sz w:val="24"/>
+          <w:szCs w:val="24"/>
+        </w:rPr>
+      </w:pPr>
+      <w:r>
+        <w:rPr>
+          <w:rFonts w:ascii="Times New Roman" w:eastAsia="Times New Roman" w:hAnsi="Times New Roman" w:cs="Times New Roman"/>
+          <w:sz w:val="24"/>
+          <w:szCs w:val="24"/>
+        </w:rPr>
+        <w:t xml:space="preserve">The </w:t>
+      </w:r>
+      <w:proofErr w:type="spellStart"/>
+      <w:r>
+        <w:rPr>
+          <w:rFonts w:ascii="Times New Roman" w:eastAsia="Times New Roman" w:hAnsi="Times New Roman" w:cs="Times New Roman"/>
+          <w:sz w:val="24"/>
+          <w:szCs w:val="24"/>
+        </w:rPr>
+        <w:t>Syarti</w:t>
+      </w:r>
+      <w:proofErr w:type="spellEnd"/>
+      <w:r>
+        <w:rPr>
+          <w:rFonts w:ascii="Times New Roman" w:eastAsia="Times New Roman" w:hAnsi="Times New Roman" w:cs="Times New Roman"/>
+          <w:sz w:val="24"/>
+          <w:szCs w:val="24"/>
+        </w:rPr>
+        <w:t xml:space="preserve"> system is a front-end-only web application hosted on GitHub Pages and publicly accessible via its autogenerated link. It is built using HTML5, CSS3, and the Bootstrap 5 RTL framework to support Arabic right-to-left layout. Font Awesome is used for iconography, and a JavaScript file (</w:t>
+      </w:r>
+      <w:r>
+        <w:rPr>
+          <w:rFonts w:ascii="Courier New" w:eastAsia="Times New Roman" w:hAnsi="Courier New" w:cs="Courier New"/>
+          <w:sz w:val="20"/>
+          <w:szCs w:val="20"/>
+        </w:rPr>
+        <w:t>bootstrap.bundle.min.js</w:t>
+      </w:r>
+      <w:r>
+        <w:rPr>
+          <w:rFonts w:ascii="Times New Roman" w:eastAsia="Times New Roman" w:hAnsi="Times New Roman" w:cs="Times New Roman"/>
+          <w:sz w:val="24"/>
+          <w:szCs w:val="24"/>
+        </w:rPr>
+        <w:t>) is included to enable Bootstrap components and interactivity. The source of Bootstrap and Font Awesome (CDN vs. local) is currently unverified due to team member unavailability.</w:t>
+      </w:r>
+    </w:p>
+    <w:p>
+      <w:pPr>
+        <w:spacing w:before="100" w:beforeAutospacing="1" w:after="100" w:afterAutospacing="1" w:line="240" w:lineRule="auto"/>
+        <w:rPr>
+          <w:rFonts w:ascii="Times New Roman" w:eastAsia="Times New Roman" w:hAnsi="Times New Roman" w:cs="Times New Roman"/>
+          <w:sz w:val="24"/>
+          <w:szCs w:val="24"/>
+        </w:rPr>
+      </w:pPr>
+      <w:r>
+        <w:rPr>
+          <w:rFonts w:ascii="Times New Roman" w:eastAsia="Times New Roman" w:hAnsi="Times New Roman" w:cs="Times New Roman"/>
+          <w:sz w:val="24"/>
+          <w:szCs w:val="24"/>
+        </w:rPr>
+        <w:t>The system is fully responsive and has been tested on both desktop and mobile browsers, ensuring compatibility with Chrome, Firefox, Safari, and Edge. No minimum version restrictions are imposed. The entire interface is designed for Arabic-speaking users, and all visual components follow RTL formatting. At this stage, no backend services or databases are implemented, and no hosting decisions have been made regarding future backend deployment.</w:t>
       </w:r>
     </w:p>
     <w:p/>

</xml_diff>

<commit_message>
Wrote 3rd draft for (2.4 Operating Environment)
</commit_message>
<xml_diff>
--- a/SRS_document/Drafts/2._Overall_Description/2.4_Operating_Environment.docx
+++ b/SRS_document/Drafts/2._Overall_Description/2.4_Operating_Environment.docx
@@ -611,6 +611,393 @@
           <w:szCs w:val="24"/>
         </w:rPr>
         <w:t>The system is fully responsive and has been tested on both desktop and mobile browsers, ensuring compatibility with Chrome, Firefox, Safari, and Edge. No minimum version restrictions are imposed. The entire interface is designed for Arabic-speaking users, and all visual components follow RTL formatting. At this stage, no backend services or databases are implemented, and no hosting decisions have been made regarding future backend deployment.</w:t>
+      </w:r>
+    </w:p>
+    <w:p/>
+    <w:p>
+      <w:pPr>
+        <w:numPr>
+          <w:ilvl w:val="0"/>
+          <w:numId w:val="20"/>
+        </w:numPr>
+        <w:spacing w:before="100" w:beforeAutospacing="1" w:after="100" w:afterAutospacing="1" w:line="240" w:lineRule="auto"/>
+        <w:ind w:left="0" w:firstLine="0"/>
+        <w:outlineLvl w:val="1"/>
+        <w:rPr>
+          <w:rFonts w:ascii="Times New Roman" w:eastAsia="Times New Roman" w:hAnsi="Times New Roman" w:cs="Times New Roman"/>
+          <w:b/>
+          <w:bCs/>
+          <w:sz w:val="36"/>
+          <w:szCs w:val="36"/>
+        </w:rPr>
+      </w:pPr>
+      <w:r>
+        <w:rPr>
+          <w:rFonts w:ascii="Times New Roman" w:eastAsia="Times New Roman" w:hAnsi="Times New Roman" w:cs="Times New Roman"/>
+          <w:b/>
+          <w:bCs/>
+          <w:sz w:val="36"/>
+          <w:szCs w:val="36"/>
+        </w:rPr>
+        <w:lastRenderedPageBreak/>
+        <w:t>Draft 3: Mixed Format (Paragraph + Bullets)</w:t>
+      </w:r>
+    </w:p>
+    <w:p>
+      <w:pPr>
+        <w:spacing w:beforeAutospacing="1" w:after="100" w:afterAutospacing="1" w:line="240" w:lineRule="auto"/>
+        <w:rPr>
+          <w:rFonts w:ascii="Times New Roman" w:eastAsia="Times New Roman" w:hAnsi="Times New Roman" w:cs="Times New Roman"/>
+          <w:sz w:val="24"/>
+          <w:szCs w:val="24"/>
+        </w:rPr>
+      </w:pPr>
+      <w:r>
+        <w:rPr>
+          <w:rFonts w:ascii="Times New Roman" w:eastAsia="Times New Roman" w:hAnsi="Times New Roman" w:cs="Times New Roman"/>
+          <w:b/>
+          <w:bCs/>
+          <w:sz w:val="24"/>
+          <w:szCs w:val="24"/>
+        </w:rPr>
+        <w:t>2.4 Operating Environment</w:t>
+      </w:r>
+    </w:p>
+    <w:p>
+      <w:pPr>
+        <w:spacing w:before="100" w:beforeAutospacing="1" w:after="100" w:afterAutospacing="1" w:line="240" w:lineRule="auto"/>
+        <w:rPr>
+          <w:rFonts w:ascii="Times New Roman" w:eastAsia="Times New Roman" w:hAnsi="Times New Roman" w:cs="Times New Roman"/>
+          <w:sz w:val="24"/>
+          <w:szCs w:val="24"/>
+        </w:rPr>
+      </w:pPr>
+      <w:r>
+        <w:rPr>
+          <w:rFonts w:ascii="Times New Roman" w:eastAsia="Times New Roman" w:hAnsi="Times New Roman" w:cs="Times New Roman"/>
+          <w:sz w:val="24"/>
+          <w:szCs w:val="24"/>
+        </w:rPr>
+        <w:t xml:space="preserve">The current version of </w:t>
+      </w:r>
+      <w:proofErr w:type="spellStart"/>
+      <w:r>
+        <w:rPr>
+          <w:rFonts w:ascii="Times New Roman" w:eastAsia="Times New Roman" w:hAnsi="Times New Roman" w:cs="Times New Roman"/>
+          <w:sz w:val="24"/>
+          <w:szCs w:val="24"/>
+        </w:rPr>
+        <w:t>Syarti</w:t>
+      </w:r>
+      <w:proofErr w:type="spellEnd"/>
+      <w:r>
+        <w:rPr>
+          <w:rFonts w:ascii="Times New Roman" w:eastAsia="Times New Roman" w:hAnsi="Times New Roman" w:cs="Times New Roman"/>
+          <w:sz w:val="24"/>
+          <w:szCs w:val="24"/>
+        </w:rPr>
+        <w:t xml:space="preserve"> operates entirely as a static front-end web application hosted on GitHub Pages. It is built using HTML5, CSS3, Bootstrap 5 RTL, and Font Awesome, with limited JavaScript functionality provided by </w:t>
+      </w:r>
+      <w:r>
+        <w:rPr>
+          <w:rFonts w:ascii="Courier New" w:eastAsia="Times New Roman" w:hAnsi="Courier New" w:cs="Courier New"/>
+          <w:sz w:val="20"/>
+          <w:szCs w:val="20"/>
+        </w:rPr>
+        <w:t>bootstrap.bundle.min.js</w:t>
+      </w:r>
+      <w:r>
+        <w:rPr>
+          <w:rFonts w:ascii="Times New Roman" w:eastAsia="Times New Roman" w:hAnsi="Times New Roman" w:cs="Times New Roman"/>
+          <w:sz w:val="24"/>
+          <w:szCs w:val="24"/>
+        </w:rPr>
+        <w:t>. The system is publicly accessible through its GitHub Pages URL and is designed to be fully responsive and mobile-friendly. The interface is strictly in Arabic and supports a right-to-left layout across all components. No backend or database is currently in place.</w:t>
+      </w:r>
+    </w:p>
+    <w:p>
+      <w:pPr>
+        <w:numPr>
+          <w:ilvl w:val="0"/>
+          <w:numId w:val="20"/>
+        </w:numPr>
+        <w:spacing w:before="100" w:beforeAutospacing="1" w:after="100" w:afterAutospacing="1" w:line="240" w:lineRule="auto"/>
+        <w:ind w:left="720" w:firstLine="0"/>
+        <w:outlineLvl w:val="2"/>
+        <w:rPr>
+          <w:rFonts w:ascii="Times New Roman" w:eastAsia="Times New Roman" w:hAnsi="Times New Roman" w:cs="Times New Roman"/>
+          <w:b/>
+          <w:bCs/>
+          <w:sz w:val="27"/>
+          <w:szCs w:val="27"/>
+        </w:rPr>
+      </w:pPr>
+      <w:r>
+        <w:rPr>
+          <w:rFonts w:ascii="Segoe UI Emoji" w:eastAsia="Times New Roman" w:hAnsi="Segoe UI Emoji" w:cs="Segoe UI Emoji"/>
+          <w:b/>
+          <w:bCs/>
+          <w:sz w:val="27"/>
+          <w:szCs w:val="27"/>
+        </w:rPr>
+        <w:t>🔹</w:t>
+      </w:r>
+      <w:r>
+        <w:rPr>
+          <w:rFonts w:ascii="Times New Roman" w:eastAsia="Times New Roman" w:hAnsi="Times New Roman" w:cs="Times New Roman"/>
+          <w:b/>
+          <w:bCs/>
+          <w:sz w:val="27"/>
+          <w:szCs w:val="27"/>
+        </w:rPr>
+        <w:t xml:space="preserve"> Technical Summary:</w:t>
+      </w:r>
+    </w:p>
+    <w:p>
+      <w:pPr>
+        <w:numPr>
+          <w:ilvl w:val="0"/>
+          <w:numId w:val="22"/>
+        </w:numPr>
+        <w:spacing w:before="100" w:beforeAutospacing="1" w:after="100" w:afterAutospacing="1" w:line="240" w:lineRule="auto"/>
+        <w:ind w:left="1440"/>
+        <w:rPr>
+          <w:rFonts w:ascii="Times New Roman" w:eastAsia="Times New Roman" w:hAnsi="Times New Roman" w:cs="Times New Roman"/>
+          <w:sz w:val="24"/>
+          <w:szCs w:val="24"/>
+        </w:rPr>
+      </w:pPr>
+      <w:r>
+        <w:rPr>
+          <w:rFonts w:ascii="Times New Roman" w:eastAsia="Times New Roman" w:hAnsi="Times New Roman" w:cs="Times New Roman"/>
+          <w:b/>
+          <w:bCs/>
+          <w:sz w:val="24"/>
+          <w:szCs w:val="24"/>
+        </w:rPr>
+        <w:t>Hosting:</w:t>
+      </w:r>
+      <w:r>
+        <w:rPr>
+          <w:rFonts w:ascii="Times New Roman" w:eastAsia="Times New Roman" w:hAnsi="Times New Roman" w:cs="Times New Roman"/>
+          <w:sz w:val="24"/>
+          <w:szCs w:val="24"/>
+        </w:rPr>
+        <w:t xml:space="preserve"> GitHub Pages (public access)</w:t>
+      </w:r>
+    </w:p>
+    <w:p>
+      <w:pPr>
+        <w:numPr>
+          <w:ilvl w:val="0"/>
+          <w:numId w:val="22"/>
+        </w:numPr>
+        <w:spacing w:before="100" w:beforeAutospacing="1" w:after="100" w:afterAutospacing="1" w:line="240" w:lineRule="auto"/>
+        <w:ind w:left="1440"/>
+        <w:rPr>
+          <w:rFonts w:ascii="Times New Roman" w:eastAsia="Times New Roman" w:hAnsi="Times New Roman" w:cs="Times New Roman"/>
+          <w:sz w:val="24"/>
+          <w:szCs w:val="24"/>
+        </w:rPr>
+      </w:pPr>
+      <w:r>
+        <w:rPr>
+          <w:rFonts w:ascii="Times New Roman" w:eastAsia="Times New Roman" w:hAnsi="Times New Roman" w:cs="Times New Roman"/>
+          <w:b/>
+          <w:bCs/>
+          <w:sz w:val="24"/>
+          <w:szCs w:val="24"/>
+        </w:rPr>
+        <w:t>Technologies:</w:t>
+      </w:r>
+      <w:r>
+        <w:rPr>
+          <w:rFonts w:ascii="Times New Roman" w:eastAsia="Times New Roman" w:hAnsi="Times New Roman" w:cs="Times New Roman"/>
+          <w:sz w:val="24"/>
+          <w:szCs w:val="24"/>
+        </w:rPr>
+        <w:t xml:space="preserve"> HTML5, CSS3, Bootstrap 5 RTL, Font Awesome</w:t>
+      </w:r>
+    </w:p>
+    <w:p>
+      <w:pPr>
+        <w:numPr>
+          <w:ilvl w:val="0"/>
+          <w:numId w:val="22"/>
+        </w:numPr>
+        <w:spacing w:before="100" w:beforeAutospacing="1" w:after="100" w:afterAutospacing="1" w:line="240" w:lineRule="auto"/>
+        <w:ind w:left="1440"/>
+        <w:rPr>
+          <w:rFonts w:ascii="Times New Roman" w:eastAsia="Times New Roman" w:hAnsi="Times New Roman" w:cs="Times New Roman"/>
+          <w:sz w:val="24"/>
+          <w:szCs w:val="24"/>
+        </w:rPr>
+      </w:pPr>
+      <w:r>
+        <w:rPr>
+          <w:rFonts w:ascii="Times New Roman" w:eastAsia="Times New Roman" w:hAnsi="Times New Roman" w:cs="Times New Roman"/>
+          <w:b/>
+          <w:bCs/>
+          <w:sz w:val="24"/>
+          <w:szCs w:val="24"/>
+        </w:rPr>
+        <w:t>JavaScript:</w:t>
+      </w:r>
+      <w:r>
+        <w:rPr>
+          <w:rFonts w:ascii="Times New Roman" w:eastAsia="Times New Roman" w:hAnsi="Times New Roman" w:cs="Times New Roman"/>
+          <w:sz w:val="24"/>
+          <w:szCs w:val="24"/>
+        </w:rPr>
+        <w:t xml:space="preserve"> </w:t>
+      </w:r>
+      <w:r>
+        <w:rPr>
+          <w:rFonts w:ascii="Courier New" w:eastAsia="Times New Roman" w:hAnsi="Courier New" w:cs="Courier New"/>
+          <w:sz w:val="20"/>
+          <w:szCs w:val="20"/>
+        </w:rPr>
+        <w:t>bootstrap.bundle.min.js</w:t>
+      </w:r>
+      <w:r>
+        <w:rPr>
+          <w:rFonts w:ascii="Times New Roman" w:eastAsia="Times New Roman" w:hAnsi="Times New Roman" w:cs="Times New Roman"/>
+          <w:sz w:val="24"/>
+          <w:szCs w:val="24"/>
+        </w:rPr>
+        <w:t xml:space="preserve"> only</w:t>
+      </w:r>
+    </w:p>
+    <w:p>
+      <w:pPr>
+        <w:numPr>
+          <w:ilvl w:val="0"/>
+          <w:numId w:val="22"/>
+        </w:numPr>
+        <w:spacing w:before="100" w:beforeAutospacing="1" w:after="100" w:afterAutospacing="1" w:line="240" w:lineRule="auto"/>
+        <w:ind w:left="1440"/>
+        <w:rPr>
+          <w:rFonts w:ascii="Times New Roman" w:eastAsia="Times New Roman" w:hAnsi="Times New Roman" w:cs="Times New Roman"/>
+          <w:sz w:val="24"/>
+          <w:szCs w:val="24"/>
+        </w:rPr>
+      </w:pPr>
+      <w:r>
+        <w:rPr>
+          <w:rFonts w:ascii="Times New Roman" w:eastAsia="Times New Roman" w:hAnsi="Times New Roman" w:cs="Times New Roman"/>
+          <w:b/>
+          <w:bCs/>
+          <w:sz w:val="24"/>
+          <w:szCs w:val="24"/>
+        </w:rPr>
+        <w:t>Browsers:</w:t>
+      </w:r>
+      <w:r>
+        <w:rPr>
+          <w:rFonts w:ascii="Times New Roman" w:eastAsia="Times New Roman" w:hAnsi="Times New Roman" w:cs="Times New Roman"/>
+          <w:sz w:val="24"/>
+          <w:szCs w:val="24"/>
+        </w:rPr>
+        <w:t xml:space="preserve"> Chrome, Firefox, Safari, Edge (no version limits)</w:t>
+      </w:r>
+    </w:p>
+    <w:p>
+      <w:pPr>
+        <w:numPr>
+          <w:ilvl w:val="0"/>
+          <w:numId w:val="22"/>
+        </w:numPr>
+        <w:spacing w:before="100" w:beforeAutospacing="1" w:after="100" w:afterAutospacing="1" w:line="240" w:lineRule="auto"/>
+        <w:ind w:left="1440"/>
+        <w:rPr>
+          <w:rFonts w:ascii="Times New Roman" w:eastAsia="Times New Roman" w:hAnsi="Times New Roman" w:cs="Times New Roman"/>
+          <w:sz w:val="24"/>
+          <w:szCs w:val="24"/>
+        </w:rPr>
+      </w:pPr>
+      <w:r>
+        <w:rPr>
+          <w:rFonts w:ascii="Times New Roman" w:eastAsia="Times New Roman" w:hAnsi="Times New Roman" w:cs="Times New Roman"/>
+          <w:b/>
+          <w:bCs/>
+          <w:sz w:val="24"/>
+          <w:szCs w:val="24"/>
+        </w:rPr>
+        <w:t>Devices:</w:t>
+      </w:r>
+      <w:r>
+        <w:rPr>
+          <w:rFonts w:ascii="Times New Roman" w:eastAsia="Times New Roman" w:hAnsi="Times New Roman" w:cs="Times New Roman"/>
+          <w:sz w:val="24"/>
+          <w:szCs w:val="24"/>
+        </w:rPr>
+        <w:t xml:space="preserve"> Responsive on desktop and mobile</w:t>
+      </w:r>
+    </w:p>
+    <w:p>
+      <w:pPr>
+        <w:numPr>
+          <w:ilvl w:val="0"/>
+          <w:numId w:val="22"/>
+        </w:numPr>
+        <w:spacing w:before="100" w:beforeAutospacing="1" w:after="100" w:afterAutospacing="1" w:line="240" w:lineRule="auto"/>
+        <w:ind w:left="1440"/>
+        <w:rPr>
+          <w:rFonts w:ascii="Times New Roman" w:eastAsia="Times New Roman" w:hAnsi="Times New Roman" w:cs="Times New Roman"/>
+          <w:sz w:val="24"/>
+          <w:szCs w:val="24"/>
+        </w:rPr>
+      </w:pPr>
+      <w:r>
+        <w:rPr>
+          <w:rFonts w:ascii="Times New Roman" w:eastAsia="Times New Roman" w:hAnsi="Times New Roman" w:cs="Times New Roman"/>
+          <w:b/>
+          <w:bCs/>
+          <w:sz w:val="24"/>
+          <w:szCs w:val="24"/>
+        </w:rPr>
+        <w:t>Language:</w:t>
+      </w:r>
+      <w:r>
+        <w:rPr>
+          <w:rFonts w:ascii="Times New Roman" w:eastAsia="Times New Roman" w:hAnsi="Times New Roman" w:cs="Times New Roman"/>
+          <w:sz w:val="24"/>
+          <w:szCs w:val="24"/>
+        </w:rPr>
+        <w:t xml:space="preserve"> Arabic-only, full RTL layout</w:t>
+      </w:r>
+    </w:p>
+    <w:p>
+      <w:pPr>
+        <w:numPr>
+          <w:ilvl w:val="0"/>
+          <w:numId w:val="22"/>
+        </w:numPr>
+        <w:spacing w:before="100" w:beforeAutospacing="1" w:after="100" w:afterAutospacing="1" w:line="240" w:lineRule="auto"/>
+        <w:ind w:left="1440"/>
+        <w:rPr>
+          <w:rFonts w:ascii="Times New Roman" w:eastAsia="Times New Roman" w:hAnsi="Times New Roman" w:cs="Times New Roman"/>
+          <w:sz w:val="24"/>
+          <w:szCs w:val="24"/>
+        </w:rPr>
+      </w:pPr>
+      <w:r>
+        <w:rPr>
+          <w:rFonts w:ascii="Times New Roman" w:eastAsia="Times New Roman" w:hAnsi="Times New Roman" w:cs="Times New Roman"/>
+          <w:b/>
+          <w:bCs/>
+          <w:sz w:val="24"/>
+          <w:szCs w:val="24"/>
+        </w:rPr>
+        <w:t>Backend:</w:t>
+      </w:r>
+      <w:r>
+        <w:rPr>
+          <w:rFonts w:ascii="Times New Roman" w:eastAsia="Times New Roman" w:hAnsi="Times New Roman" w:cs="Times New Roman"/>
+          <w:sz w:val="24"/>
+          <w:szCs w:val="24"/>
+        </w:rPr>
+        <w:t xml:space="preserve"> Not implemented; no hosting plans yet</w:t>
       </w:r>
     </w:p>
     <w:p/>
@@ -870,6 +1257,155 @@
       <w:pPr>
         <w:ind w:left="1584" w:hanging="1584"/>
       </w:pPr>
+    </w:lvl>
+  </w:abstractNum>
+  <w:abstractNum w:abstractNumId="2" w15:restartNumberingAfterBreak="0">
+    <w:nsid w:val="67450B64"/>
+    <w:multiLevelType w:val="multilevel"/>
+    <w:tmpl w:val="78746B46"/>
+    <w:lvl w:ilvl="0">
+      <w:start w:val="1"/>
+      <w:numFmt w:val="bullet"/>
+      <w:lvlText w:val=""/>
+      <w:lvlJc w:val="left"/>
+      <w:pPr>
+        <w:tabs>
+          <w:tab w:val="num" w:pos="720"/>
+        </w:tabs>
+        <w:ind w:left="720" w:hanging="360"/>
+      </w:pPr>
+      <w:rPr>
+        <w:rFonts w:ascii="Symbol" w:hAnsi="Symbol" w:hint="default"/>
+        <w:sz w:val="20"/>
+      </w:rPr>
+    </w:lvl>
+    <w:lvl w:ilvl="1" w:tentative="1">
+      <w:start w:val="1"/>
+      <w:numFmt w:val="bullet"/>
+      <w:lvlText w:val="o"/>
+      <w:lvlJc w:val="left"/>
+      <w:pPr>
+        <w:tabs>
+          <w:tab w:val="num" w:pos="1440"/>
+        </w:tabs>
+        <w:ind w:left="1440" w:hanging="360"/>
+      </w:pPr>
+      <w:rPr>
+        <w:rFonts w:ascii="Courier New" w:hAnsi="Courier New" w:hint="default"/>
+        <w:sz w:val="20"/>
+      </w:rPr>
+    </w:lvl>
+    <w:lvl w:ilvl="2" w:tentative="1">
+      <w:start w:val="1"/>
+      <w:numFmt w:val="bullet"/>
+      <w:lvlText w:val=""/>
+      <w:lvlJc w:val="left"/>
+      <w:pPr>
+        <w:tabs>
+          <w:tab w:val="num" w:pos="2160"/>
+        </w:tabs>
+        <w:ind w:left="2160" w:hanging="360"/>
+      </w:pPr>
+      <w:rPr>
+        <w:rFonts w:ascii="Wingdings" w:hAnsi="Wingdings" w:hint="default"/>
+        <w:sz w:val="20"/>
+      </w:rPr>
+    </w:lvl>
+    <w:lvl w:ilvl="3" w:tentative="1">
+      <w:start w:val="1"/>
+      <w:numFmt w:val="bullet"/>
+      <w:lvlText w:val=""/>
+      <w:lvlJc w:val="left"/>
+      <w:pPr>
+        <w:tabs>
+          <w:tab w:val="num" w:pos="2880"/>
+        </w:tabs>
+        <w:ind w:left="2880" w:hanging="360"/>
+      </w:pPr>
+      <w:rPr>
+        <w:rFonts w:ascii="Wingdings" w:hAnsi="Wingdings" w:hint="default"/>
+        <w:sz w:val="20"/>
+      </w:rPr>
+    </w:lvl>
+    <w:lvl w:ilvl="4" w:tentative="1">
+      <w:start w:val="1"/>
+      <w:numFmt w:val="bullet"/>
+      <w:lvlText w:val=""/>
+      <w:lvlJc w:val="left"/>
+      <w:pPr>
+        <w:tabs>
+          <w:tab w:val="num" w:pos="3600"/>
+        </w:tabs>
+        <w:ind w:left="3600" w:hanging="360"/>
+      </w:pPr>
+      <w:rPr>
+        <w:rFonts w:ascii="Wingdings" w:hAnsi="Wingdings" w:hint="default"/>
+        <w:sz w:val="20"/>
+      </w:rPr>
+    </w:lvl>
+    <w:lvl w:ilvl="5" w:tentative="1">
+      <w:start w:val="1"/>
+      <w:numFmt w:val="bullet"/>
+      <w:lvlText w:val=""/>
+      <w:lvlJc w:val="left"/>
+      <w:pPr>
+        <w:tabs>
+          <w:tab w:val="num" w:pos="4320"/>
+        </w:tabs>
+        <w:ind w:left="4320" w:hanging="360"/>
+      </w:pPr>
+      <w:rPr>
+        <w:rFonts w:ascii="Wingdings" w:hAnsi="Wingdings" w:hint="default"/>
+        <w:sz w:val="20"/>
+      </w:rPr>
+    </w:lvl>
+    <w:lvl w:ilvl="6" w:tentative="1">
+      <w:start w:val="1"/>
+      <w:numFmt w:val="bullet"/>
+      <w:lvlText w:val=""/>
+      <w:lvlJc w:val="left"/>
+      <w:pPr>
+        <w:tabs>
+          <w:tab w:val="num" w:pos="5040"/>
+        </w:tabs>
+        <w:ind w:left="5040" w:hanging="360"/>
+      </w:pPr>
+      <w:rPr>
+        <w:rFonts w:ascii="Wingdings" w:hAnsi="Wingdings" w:hint="default"/>
+        <w:sz w:val="20"/>
+      </w:rPr>
+    </w:lvl>
+    <w:lvl w:ilvl="7" w:tentative="1">
+      <w:start w:val="1"/>
+      <w:numFmt w:val="bullet"/>
+      <w:lvlText w:val=""/>
+      <w:lvlJc w:val="left"/>
+      <w:pPr>
+        <w:tabs>
+          <w:tab w:val="num" w:pos="5760"/>
+        </w:tabs>
+        <w:ind w:left="5760" w:hanging="360"/>
+      </w:pPr>
+      <w:rPr>
+        <w:rFonts w:ascii="Wingdings" w:hAnsi="Wingdings" w:hint="default"/>
+        <w:sz w:val="20"/>
+      </w:rPr>
+    </w:lvl>
+    <w:lvl w:ilvl="8" w:tentative="1">
+      <w:start w:val="1"/>
+      <w:numFmt w:val="bullet"/>
+      <w:lvlText w:val=""/>
+      <w:lvlJc w:val="left"/>
+      <w:pPr>
+        <w:tabs>
+          <w:tab w:val="num" w:pos="6480"/>
+        </w:tabs>
+        <w:ind w:left="6480" w:hanging="360"/>
+      </w:pPr>
+      <w:rPr>
+        <w:rFonts w:ascii="Wingdings" w:hAnsi="Wingdings" w:hint="default"/>
+        <w:sz w:val="20"/>
+      </w:rPr>
     </w:lvl>
   </w:abstractNum>
   <w:num w:numId="1">
@@ -934,6 +1470,9 @@
   </w:num>
   <w:num w:numId="21">
     <w:abstractNumId w:val="0"/>
+  </w:num>
+  <w:num w:numId="22">
+    <w:abstractNumId w:val="2"/>
   </w:num>
 </w:numbering>
 </file>

</xml_diff>